<commit_message>
Finished with all boilerplate stuff
</commit_message>
<xml_diff>
--- a/Nets 150 Final Project.docx
+++ b/Nets 150 Final Project.docx
@@ -341,52 +341,30 @@
         <w:t>next train</w:t>
       </w:r>
       <w:r>
-        <w:t xml:space="preserve"> feature, one must install the </w:t>
-      </w:r>
-      <w:r>
-        <w:t>app using the following process:</w:t>
-      </w:r>
-    </w:p>
-    <w:p>
-      <w:pPr>
-        <w:pStyle w:val="ListParagraph"/>
-        <w:numPr>
-          <w:ilvl w:val="0"/>
-          <w:numId w:val="2"/>
-        </w:numPr>
-      </w:pPr>
-      <w:r>
-        <w:t>Step one</w:t>
-      </w:r>
-    </w:p>
-    <w:p>
-      <w:pPr>
-        <w:pStyle w:val="ListParagraph"/>
-        <w:numPr>
-          <w:ilvl w:val="0"/>
-          <w:numId w:val="2"/>
-        </w:numPr>
-      </w:pPr>
-      <w:r>
-        <w:t>Step two</w:t>
-      </w:r>
-    </w:p>
-    <w:p>
-      <w:pPr>
-        <w:pStyle w:val="ListParagraph"/>
-        <w:numPr>
-          <w:ilvl w:val="0"/>
-          <w:numId w:val="2"/>
-        </w:numPr>
-      </w:pPr>
-      <w:r>
-        <w:t>Step three</w:t>
-      </w:r>
-    </w:p>
-    <w:p>
-      <w:bookmarkStart w:id="0" w:name="_GoBack"/>
-      <w:bookmarkEnd w:id="0"/>
-    </w:p>
+        <w:t xml:space="preserve"> feature, one must </w:t>
+      </w:r>
+      <w:r>
+        <w:t>run the app.</w:t>
+      </w:r>
+    </w:p>
+    <w:p/>
+    <w:p>
+      <w:r>
+        <w:t xml:space="preserve">We’ve made things really easy by deploying on Heroku as a web app. Simply point your phone’s browser towards </w:t>
+      </w:r>
+      <w:hyperlink r:id="rId9" w:history="1">
+        <w:r>
+          <w:rPr>
+            <w:rStyle w:val="Hyperlink"/>
+          </w:rPr>
+          <w:t>https://realtimesepta.herokuapp.com</w:t>
+        </w:r>
+      </w:hyperlink>
+      <w:r>
+        <w:t>. Allow the use of your location data, or the app features become pointless.</w:t>
+      </w:r>
+    </w:p>
+    <w:p/>
     <w:p/>
     <w:p>
       <w:pPr>
@@ -429,7 +407,7 @@
                     </pic:cNvPicPr>
                   </pic:nvPicPr>
                   <pic:blipFill>
-                    <a:blip r:embed="rId9">
+                    <a:blip r:embed="rId10">
                       <a:extLst>
                         <a:ext uri="{28A0092B-C50C-407E-A947-70E740481C1C}">
                           <a14:useLocalDpi xmlns:a14="http://schemas.microsoft.com/office/drawing/2010/main" val="0"/>
@@ -496,16 +474,550 @@
         <w:t>.</w:t>
       </w:r>
       <w:r>
-        <w:t xml:space="preserve"> The actual scraper that we used can be found in </w:t>
-      </w:r>
-      <w:r>
-        <w:rPr>
-          <w:u w:val="single"/>
-        </w:rPr>
-        <w:t>scraper.java</w:t>
-      </w:r>
-      <w:r>
-        <w:t xml:space="preserve"> – we used that in addition to clever excel techniques to format the station listing correctly.</w:t>
+        <w:t xml:space="preserve"> The </w:t>
+      </w:r>
+      <w:r>
+        <w:t>code for the scraper that we use</w:t>
+      </w:r>
+      <w:bookmarkStart w:id="0" w:name="_GoBack"/>
+      <w:bookmarkEnd w:id="0"/>
+      <w:r>
+        <w:t>d was simple, and we combined the schedules on the excel file.</w:t>
+      </w:r>
+    </w:p>
+    <w:p/>
+    <w:p>
+      <w:pPr>
+        <w:widowControl w:val="0"/>
+        <w:autoSpaceDE w:val="0"/>
+        <w:autoSpaceDN w:val="0"/>
+        <w:adjustRightInd w:val="0"/>
+        <w:rPr>
+          <w:rFonts w:ascii="Monaco" w:hAnsi="Monaco" w:cs="Monaco"/>
+          <w:sz w:val="16"/>
+          <w:szCs w:val="16"/>
+        </w:rPr>
+      </w:pPr>
+      <w:r>
+        <w:rPr>
+          <w:rFonts w:ascii="Monaco" w:hAnsi="Monaco" w:cs="Monaco"/>
+          <w:color w:val="000000"/>
+          <w:sz w:val="16"/>
+          <w:szCs w:val="16"/>
+        </w:rPr>
+        <w:t xml:space="preserve">Document </w:t>
+      </w:r>
+      <w:r>
+        <w:rPr>
+          <w:rFonts w:ascii="Monaco" w:hAnsi="Monaco" w:cs="Monaco"/>
+          <w:color w:val="6A3E3E"/>
+          <w:sz w:val="16"/>
+          <w:szCs w:val="16"/>
+        </w:rPr>
+        <w:t>doc</w:t>
+      </w:r>
+      <w:r>
+        <w:rPr>
+          <w:rFonts w:ascii="Monaco" w:hAnsi="Monaco" w:cs="Monaco"/>
+          <w:color w:val="000000"/>
+          <w:sz w:val="16"/>
+          <w:szCs w:val="16"/>
+        </w:rPr>
+        <w:t xml:space="preserve"> = Jsoup.</w:t>
+      </w:r>
+      <w:r>
+        <w:rPr>
+          <w:rFonts w:ascii="Monaco" w:hAnsi="Monaco" w:cs="Monaco"/>
+          <w:i/>
+          <w:iCs/>
+          <w:color w:val="000000"/>
+          <w:sz w:val="16"/>
+          <w:szCs w:val="16"/>
+        </w:rPr>
+        <w:t>connect</w:t>
+      </w:r>
+      <w:r>
+        <w:rPr>
+          <w:rFonts w:ascii="Monaco" w:hAnsi="Monaco" w:cs="Monaco"/>
+          <w:color w:val="000000"/>
+          <w:sz w:val="16"/>
+          <w:szCs w:val="16"/>
+        </w:rPr>
+        <w:t>(</w:t>
+      </w:r>
+      <w:r>
+        <w:rPr>
+          <w:rFonts w:ascii="Monaco" w:hAnsi="Monaco" w:cs="Monaco"/>
+          <w:color w:val="2A00FF"/>
+          <w:sz w:val="16"/>
+          <w:szCs w:val="16"/>
+        </w:rPr>
+        <w:t>"</w:t>
+      </w:r>
+      <w:r>
+        <w:rPr>
+          <w:rFonts w:ascii="Monaco" w:hAnsi="Monaco" w:cs="Monaco"/>
+          <w:color w:val="2A00FF"/>
+          <w:sz w:val="16"/>
+          <w:szCs w:val="16"/>
+        </w:rPr>
+        <w:t>http://www.septa.org/schedules/rail/w/AIR_1.html</w:t>
+      </w:r>
+      <w:r>
+        <w:rPr>
+          <w:rFonts w:ascii="Monaco" w:hAnsi="Monaco" w:cs="Monaco"/>
+          <w:color w:val="2A00FF"/>
+          <w:sz w:val="16"/>
+          <w:szCs w:val="16"/>
+        </w:rPr>
+        <w:t>"</w:t>
+      </w:r>
+      <w:r>
+        <w:rPr>
+          <w:rFonts w:ascii="Monaco" w:hAnsi="Monaco" w:cs="Monaco"/>
+          <w:color w:val="000000"/>
+          <w:sz w:val="16"/>
+          <w:szCs w:val="16"/>
+        </w:rPr>
+        <w:t>).get();</w:t>
+      </w:r>
+    </w:p>
+    <w:p>
+      <w:pPr>
+        <w:widowControl w:val="0"/>
+        <w:autoSpaceDE w:val="0"/>
+        <w:autoSpaceDN w:val="0"/>
+        <w:adjustRightInd w:val="0"/>
+        <w:rPr>
+          <w:rFonts w:ascii="Monaco" w:hAnsi="Monaco" w:cs="Monaco"/>
+          <w:sz w:val="16"/>
+          <w:szCs w:val="16"/>
+        </w:rPr>
+      </w:pPr>
+      <w:r>
+        <w:rPr>
+          <w:rFonts w:ascii="Monaco" w:hAnsi="Monaco" w:cs="Monaco"/>
+          <w:color w:val="000000"/>
+          <w:sz w:val="16"/>
+          <w:szCs w:val="16"/>
+        </w:rPr>
+        <w:t xml:space="preserve"> </w:t>
+      </w:r>
+    </w:p>
+    <w:p>
+      <w:pPr>
+        <w:widowControl w:val="0"/>
+        <w:autoSpaceDE w:val="0"/>
+        <w:autoSpaceDN w:val="0"/>
+        <w:adjustRightInd w:val="0"/>
+        <w:rPr>
+          <w:rFonts w:ascii="Monaco" w:hAnsi="Monaco" w:cs="Monaco"/>
+          <w:sz w:val="16"/>
+          <w:szCs w:val="16"/>
+        </w:rPr>
+      </w:pPr>
+      <w:r>
+        <w:rPr>
+          <w:rFonts w:ascii="Monaco" w:hAnsi="Monaco" w:cs="Monaco"/>
+          <w:color w:val="3F7F5F"/>
+          <w:sz w:val="16"/>
+          <w:szCs w:val="16"/>
+        </w:rPr>
+        <w:t>// Get links on page</w:t>
+      </w:r>
+    </w:p>
+    <w:p>
+      <w:pPr>
+        <w:widowControl w:val="0"/>
+        <w:autoSpaceDE w:val="0"/>
+        <w:autoSpaceDN w:val="0"/>
+        <w:adjustRightInd w:val="0"/>
+        <w:rPr>
+          <w:rFonts w:ascii="Monaco" w:hAnsi="Monaco" w:cs="Monaco"/>
+          <w:sz w:val="16"/>
+          <w:szCs w:val="16"/>
+        </w:rPr>
+      </w:pPr>
+      <w:r>
+        <w:rPr>
+          <w:rFonts w:ascii="Monaco" w:hAnsi="Monaco" w:cs="Monaco"/>
+          <w:color w:val="000000"/>
+          <w:sz w:val="16"/>
+          <w:szCs w:val="16"/>
+        </w:rPr>
+        <w:t xml:space="preserve">Elements </w:t>
+      </w:r>
+      <w:r>
+        <w:rPr>
+          <w:rFonts w:ascii="Monaco" w:hAnsi="Monaco" w:cs="Monaco"/>
+          <w:color w:val="6A3E3E"/>
+          <w:sz w:val="16"/>
+          <w:szCs w:val="16"/>
+        </w:rPr>
+        <w:t>links</w:t>
+      </w:r>
+      <w:r>
+        <w:rPr>
+          <w:rFonts w:ascii="Monaco" w:hAnsi="Monaco" w:cs="Monaco"/>
+          <w:color w:val="000000"/>
+          <w:sz w:val="16"/>
+          <w:szCs w:val="16"/>
+        </w:rPr>
+        <w:t xml:space="preserve"> = </w:t>
+      </w:r>
+      <w:r>
+        <w:rPr>
+          <w:rFonts w:ascii="Monaco" w:hAnsi="Monaco" w:cs="Monaco"/>
+          <w:color w:val="6A3E3E"/>
+          <w:sz w:val="16"/>
+          <w:szCs w:val="16"/>
+        </w:rPr>
+        <w:t>doc</w:t>
+      </w:r>
+      <w:r>
+        <w:rPr>
+          <w:rFonts w:ascii="Monaco" w:hAnsi="Monaco" w:cs="Monaco"/>
+          <w:color w:val="000000"/>
+          <w:sz w:val="16"/>
+          <w:szCs w:val="16"/>
+        </w:rPr>
+        <w:t>.select(</w:t>
+      </w:r>
+      <w:r>
+        <w:rPr>
+          <w:rFonts w:ascii="Monaco" w:hAnsi="Monaco" w:cs="Monaco"/>
+          <w:color w:val="2A00FF"/>
+          <w:sz w:val="16"/>
+          <w:szCs w:val="16"/>
+        </w:rPr>
+        <w:t>"a[href]"</w:t>
+      </w:r>
+      <w:r>
+        <w:rPr>
+          <w:rFonts w:ascii="Monaco" w:hAnsi="Monaco" w:cs="Monaco"/>
+          <w:color w:val="000000"/>
+          <w:sz w:val="16"/>
+          <w:szCs w:val="16"/>
+        </w:rPr>
+        <w:t>);</w:t>
+      </w:r>
+    </w:p>
+    <w:p>
+      <w:pPr>
+        <w:widowControl w:val="0"/>
+        <w:autoSpaceDE w:val="0"/>
+        <w:autoSpaceDN w:val="0"/>
+        <w:adjustRightInd w:val="0"/>
+        <w:rPr>
+          <w:rFonts w:ascii="Monaco" w:hAnsi="Monaco" w:cs="Monaco"/>
+          <w:color w:val="000000"/>
+          <w:sz w:val="16"/>
+          <w:szCs w:val="16"/>
+        </w:rPr>
+      </w:pPr>
+    </w:p>
+    <w:p>
+      <w:pPr>
+        <w:widowControl w:val="0"/>
+        <w:autoSpaceDE w:val="0"/>
+        <w:autoSpaceDN w:val="0"/>
+        <w:adjustRightInd w:val="0"/>
+        <w:rPr>
+          <w:rFonts w:ascii="Monaco" w:hAnsi="Monaco" w:cs="Monaco"/>
+          <w:sz w:val="16"/>
+          <w:szCs w:val="16"/>
+        </w:rPr>
+      </w:pPr>
+      <w:r>
+        <w:rPr>
+          <w:rFonts w:ascii="Monaco" w:hAnsi="Monaco" w:cs="Monaco"/>
+          <w:b/>
+          <w:bCs/>
+          <w:color w:val="7F0055"/>
+          <w:sz w:val="16"/>
+          <w:szCs w:val="16"/>
+        </w:rPr>
+        <w:t>for</w:t>
+      </w:r>
+      <w:r>
+        <w:rPr>
+          <w:rFonts w:ascii="Monaco" w:hAnsi="Monaco" w:cs="Monaco"/>
+          <w:color w:val="000000"/>
+          <w:sz w:val="16"/>
+          <w:szCs w:val="16"/>
+        </w:rPr>
+        <w:t xml:space="preserve"> (Element </w:t>
+      </w:r>
+      <w:r>
+        <w:rPr>
+          <w:rFonts w:ascii="Monaco" w:hAnsi="Monaco" w:cs="Monaco"/>
+          <w:color w:val="6A3E3E"/>
+          <w:sz w:val="16"/>
+          <w:szCs w:val="16"/>
+        </w:rPr>
+        <w:t>link</w:t>
+      </w:r>
+      <w:r>
+        <w:rPr>
+          <w:rFonts w:ascii="Monaco" w:hAnsi="Monaco" w:cs="Monaco"/>
+          <w:color w:val="000000"/>
+          <w:sz w:val="16"/>
+          <w:szCs w:val="16"/>
+        </w:rPr>
+        <w:t xml:space="preserve"> : </w:t>
+      </w:r>
+      <w:r>
+        <w:rPr>
+          <w:rFonts w:ascii="Monaco" w:hAnsi="Monaco" w:cs="Monaco"/>
+          <w:color w:val="6A3E3E"/>
+          <w:sz w:val="16"/>
+          <w:szCs w:val="16"/>
+        </w:rPr>
+        <w:t>links</w:t>
+      </w:r>
+      <w:r>
+        <w:rPr>
+          <w:rFonts w:ascii="Monaco" w:hAnsi="Monaco" w:cs="Monaco"/>
+          <w:color w:val="000000"/>
+          <w:sz w:val="16"/>
+          <w:szCs w:val="16"/>
+        </w:rPr>
+        <w:t>) {</w:t>
+      </w:r>
+    </w:p>
+    <w:p>
+      <w:pPr>
+        <w:widowControl w:val="0"/>
+        <w:autoSpaceDE w:val="0"/>
+        <w:autoSpaceDN w:val="0"/>
+        <w:adjustRightInd w:val="0"/>
+        <w:rPr>
+          <w:rFonts w:ascii="Monaco" w:hAnsi="Monaco" w:cs="Monaco"/>
+          <w:sz w:val="16"/>
+          <w:szCs w:val="16"/>
+        </w:rPr>
+      </w:pPr>
+      <w:r>
+        <w:rPr>
+          <w:rFonts w:ascii="Monaco" w:hAnsi="Monaco" w:cs="Monaco"/>
+          <w:color w:val="000000"/>
+          <w:sz w:val="16"/>
+          <w:szCs w:val="16"/>
+        </w:rPr>
+        <w:tab/>
+      </w:r>
+      <w:r>
+        <w:rPr>
+          <w:rFonts w:ascii="Monaco" w:hAnsi="Monaco" w:cs="Monaco"/>
+          <w:color w:val="3F7F5F"/>
+          <w:sz w:val="16"/>
+          <w:szCs w:val="16"/>
+        </w:rPr>
+        <w:t>// Detect to see if this is</w:t>
+      </w:r>
+      <w:r>
+        <w:rPr>
+          <w:rFonts w:ascii="Monaco" w:hAnsi="Monaco" w:cs="Monaco"/>
+          <w:color w:val="3F7F5F"/>
+          <w:sz w:val="16"/>
+          <w:szCs w:val="16"/>
+        </w:rPr>
+        <w:t xml:space="preserve"> a station as a bold hyperlink</w:t>
+      </w:r>
+    </w:p>
+    <w:p>
+      <w:pPr>
+        <w:widowControl w:val="0"/>
+        <w:autoSpaceDE w:val="0"/>
+        <w:autoSpaceDN w:val="0"/>
+        <w:adjustRightInd w:val="0"/>
+        <w:rPr>
+          <w:rFonts w:ascii="Monaco" w:hAnsi="Monaco" w:cs="Monaco"/>
+          <w:sz w:val="16"/>
+          <w:szCs w:val="16"/>
+        </w:rPr>
+      </w:pPr>
+      <w:r>
+        <w:rPr>
+          <w:rFonts w:ascii="Monaco" w:hAnsi="Monaco" w:cs="Monaco"/>
+          <w:color w:val="000000"/>
+          <w:sz w:val="16"/>
+          <w:szCs w:val="16"/>
+        </w:rPr>
+        <w:tab/>
+      </w:r>
+      <w:r>
+        <w:rPr>
+          <w:rFonts w:ascii="Monaco" w:hAnsi="Monaco" w:cs="Monaco"/>
+          <w:b/>
+          <w:bCs/>
+          <w:color w:val="7F0055"/>
+          <w:sz w:val="16"/>
+          <w:szCs w:val="16"/>
+        </w:rPr>
+        <w:t>if</w:t>
+      </w:r>
+      <w:r>
+        <w:rPr>
+          <w:rFonts w:ascii="Monaco" w:hAnsi="Monaco" w:cs="Monaco"/>
+          <w:color w:val="000000"/>
+          <w:sz w:val="16"/>
+          <w:szCs w:val="16"/>
+        </w:rPr>
+        <w:t xml:space="preserve"> (</w:t>
+      </w:r>
+      <w:r>
+        <w:rPr>
+          <w:rFonts w:ascii="Monaco" w:hAnsi="Monaco" w:cs="Monaco"/>
+          <w:color w:val="6A3E3E"/>
+          <w:sz w:val="16"/>
+          <w:szCs w:val="16"/>
+        </w:rPr>
+        <w:t>link</w:t>
+      </w:r>
+      <w:r>
+        <w:rPr>
+          <w:rFonts w:ascii="Monaco" w:hAnsi="Monaco" w:cs="Monaco"/>
+          <w:color w:val="000000"/>
+          <w:sz w:val="16"/>
+          <w:szCs w:val="16"/>
+        </w:rPr>
+        <w:t>.parent().toString().contains(</w:t>
+      </w:r>
+      <w:r>
+        <w:rPr>
+          <w:rFonts w:ascii="Monaco" w:hAnsi="Monaco" w:cs="Monaco"/>
+          <w:color w:val="2A00FF"/>
+          <w:sz w:val="16"/>
+          <w:szCs w:val="16"/>
+        </w:rPr>
+        <w:t>"&lt;b&gt;"</w:t>
+      </w:r>
+      <w:r>
+        <w:rPr>
+          <w:rFonts w:ascii="Monaco" w:hAnsi="Monaco" w:cs="Monaco"/>
+          <w:color w:val="000000"/>
+          <w:sz w:val="16"/>
+          <w:szCs w:val="16"/>
+        </w:rPr>
+        <w:t>)) {</w:t>
+      </w:r>
+    </w:p>
+    <w:p>
+      <w:pPr>
+        <w:widowControl w:val="0"/>
+        <w:autoSpaceDE w:val="0"/>
+        <w:autoSpaceDN w:val="0"/>
+        <w:adjustRightInd w:val="0"/>
+        <w:rPr>
+          <w:rFonts w:ascii="Monaco" w:hAnsi="Monaco" w:cs="Monaco"/>
+          <w:sz w:val="16"/>
+          <w:szCs w:val="16"/>
+        </w:rPr>
+      </w:pPr>
+      <w:r>
+        <w:rPr>
+          <w:rFonts w:ascii="Monaco" w:hAnsi="Monaco" w:cs="Monaco"/>
+          <w:color w:val="000000"/>
+          <w:sz w:val="16"/>
+          <w:szCs w:val="16"/>
+        </w:rPr>
+        <w:tab/>
+      </w:r>
+      <w:r>
+        <w:rPr>
+          <w:rFonts w:ascii="Monaco" w:hAnsi="Monaco" w:cs="Monaco"/>
+          <w:color w:val="000000"/>
+          <w:sz w:val="16"/>
+          <w:szCs w:val="16"/>
+        </w:rPr>
+        <w:tab/>
+        <w:t>System.</w:t>
+      </w:r>
+      <w:r>
+        <w:rPr>
+          <w:rFonts w:ascii="Monaco" w:hAnsi="Monaco" w:cs="Monaco"/>
+          <w:b/>
+          <w:bCs/>
+          <w:i/>
+          <w:iCs/>
+          <w:color w:val="0000C0"/>
+          <w:sz w:val="16"/>
+          <w:szCs w:val="16"/>
+        </w:rPr>
+        <w:t>out</w:t>
+      </w:r>
+      <w:r>
+        <w:rPr>
+          <w:rFonts w:ascii="Monaco" w:hAnsi="Monaco" w:cs="Monaco"/>
+          <w:color w:val="000000"/>
+          <w:sz w:val="16"/>
+          <w:szCs w:val="16"/>
+        </w:rPr>
+        <w:t>.println(</w:t>
+      </w:r>
+      <w:r>
+        <w:rPr>
+          <w:rFonts w:ascii="Monaco" w:hAnsi="Monaco" w:cs="Monaco"/>
+          <w:color w:val="6A3E3E"/>
+          <w:sz w:val="16"/>
+          <w:szCs w:val="16"/>
+        </w:rPr>
+        <w:t>link</w:t>
+      </w:r>
+      <w:r>
+        <w:rPr>
+          <w:rFonts w:ascii="Monaco" w:hAnsi="Monaco" w:cs="Monaco"/>
+          <w:color w:val="000000"/>
+          <w:sz w:val="16"/>
+          <w:szCs w:val="16"/>
+        </w:rPr>
+        <w:t>.ownText());</w:t>
+      </w:r>
+    </w:p>
+    <w:p>
+      <w:pPr>
+        <w:rPr>
+          <w:rFonts w:ascii="Monaco" w:hAnsi="Monaco" w:cs="Monaco"/>
+          <w:color w:val="000000"/>
+          <w:sz w:val="16"/>
+          <w:szCs w:val="16"/>
+        </w:rPr>
+      </w:pPr>
+      <w:r>
+        <w:rPr>
+          <w:rFonts w:ascii="Monaco" w:hAnsi="Monaco" w:cs="Monaco"/>
+          <w:color w:val="000000"/>
+          <w:sz w:val="16"/>
+          <w:szCs w:val="16"/>
+        </w:rPr>
+        <w:tab/>
+      </w:r>
+      <w:r>
+        <w:rPr>
+          <w:rFonts w:ascii="Monaco" w:hAnsi="Monaco" w:cs="Monaco"/>
+          <w:color w:val="000000"/>
+          <w:sz w:val="16"/>
+          <w:szCs w:val="16"/>
+        </w:rPr>
+        <w:t>}</w:t>
+      </w:r>
+    </w:p>
+    <w:p>
+      <w:pPr>
+        <w:rPr>
+          <w:sz w:val="16"/>
+          <w:szCs w:val="16"/>
+        </w:rPr>
+      </w:pPr>
+      <w:r>
+        <w:rPr>
+          <w:rFonts w:ascii="Monaco" w:hAnsi="Monaco" w:cs="Monaco"/>
+          <w:color w:val="000000"/>
+          <w:sz w:val="16"/>
+          <w:szCs w:val="16"/>
+        </w:rPr>
+        <w:t>}</w:t>
       </w:r>
     </w:p>
     <w:p/>
@@ -553,7 +1065,13 @@
         <w:rPr>
           <w:u w:val="single"/>
         </w:rPr>
-        <w:t>septagraph.java</w:t>
+        <w:t>GraphTools</w:t>
+      </w:r>
+      <w:r>
+        <w:rPr>
+          <w:u w:val="single"/>
+        </w:rPr>
+        <w:t>.java</w:t>
       </w:r>
       <w:r>
         <w:t xml:space="preserve"> file. The outputted JSON formatted adjacency list can be found in the file</w:t>
@@ -562,7 +1080,13 @@
         <w:rPr>
           <w:u w:val="single"/>
         </w:rPr>
-        <w:t xml:space="preserve"> stationJSON.txt</w:t>
+        <w:t xml:space="preserve"> S</w:t>
+      </w:r>
+      <w:r>
+        <w:rPr>
+          <w:u w:val="single"/>
+        </w:rPr>
+        <w:t>tationJSON.txt</w:t>
       </w:r>
       <w:r>
         <w:t>.</w:t>
@@ -578,14 +1102,6 @@
           <w:szCs w:val="28"/>
         </w:rPr>
       </w:pPr>
-      <w:r>
-        <w:rPr>
-          <w:b/>
-          <w:sz w:val="28"/>
-          <w:szCs w:val="28"/>
-        </w:rPr>
-        <w:br w:type="column"/>
-      </w:r>
       <w:r>
         <w:rPr>
           <w:b/>
@@ -627,7 +1143,7 @@
                     </pic:cNvPicPr>
                   </pic:nvPicPr>
                   <pic:blipFill rotWithShape="1">
-                    <a:blip r:embed="rId10">
+                    <a:blip r:embed="rId11">
                       <a:extLst>
                         <a:ext uri="{28A0092B-C50C-407E-A947-70E740481C1C}">
                           <a14:useLocalDpi xmlns:a14="http://schemas.microsoft.com/office/drawing/2010/main" val="0"/>
@@ -715,7 +1231,10 @@
         <w:t>controllers.js</w:t>
       </w:r>
       <w:r>
-        <w:t>.</w:t>
+        <w:t xml:space="preserve"> </w:t>
+      </w:r>
+      <w:r>
+        <w:t>under realtimesepta/www/js.</w:t>
       </w:r>
     </w:p>
     <w:p/>
@@ -772,7 +1291,7 @@
                     </pic:cNvPicPr>
                   </pic:nvPicPr>
                   <pic:blipFill>
-                    <a:blip r:embed="rId11">
+                    <a:blip r:embed="rId12">
                       <a:extLst>
                         <a:ext uri="{28A0092B-C50C-407E-A947-70E740481C1C}">
                           <a14:useLocalDpi xmlns:a14="http://schemas.microsoft.com/office/drawing/2010/main" val="0"/>
@@ -869,7 +1388,10 @@
         <w:t>controllers.js</w:t>
       </w:r>
       <w:r>
-        <w:t>.</w:t>
+        <w:t xml:space="preserve"> </w:t>
+      </w:r>
+      <w:r>
+        <w:t>under realtimesepta/www/js.</w:t>
       </w:r>
     </w:p>
     <w:p/>
@@ -907,14 +1429,106 @@
         <w:t xml:space="preserve"> (App Feature: Next Train)</w:t>
       </w:r>
     </w:p>
-    <w:p>
-      <w:r>
-        <w:t>The Next Train feature uses location services, the SEPTA API, and a JSON scraper to return to the user when the next train will come based on what station they are at. The SEPTA API returns a list of trains passing through a specific station in JSON format, with a lot of irrelevant information. We first get the user’s location and calculate the nearest station based on geographic distance, and then feed that station into the SEPTA API and parse through the useless information to get the relevant data. All the user sees is the next northbound and next southbound train, along with what time the train will be there. The use case for this app is simple: you’re waiting at any one of SEPTA’s numerous stations, and want to know how much longer you’ll be waiting.</w:t>
-      </w:r>
-    </w:p>
     <w:p/>
     <w:p>
       <w:r>
+        <w:rPr>
+          <w:noProof/>
+        </w:rPr>
+        <w:drawing>
+          <wp:inline distT="0" distB="0" distL="0" distR="0" wp14:anchorId="558BCC6F" wp14:editId="3331535F">
+            <wp:extent cx="2405262" cy="3347185"/>
+            <wp:effectExtent l="152400" t="152400" r="160655" b="183515"/>
+            <wp:docPr id="4" name="Picture 4" descr="Macintosh HD:Users:chanmatt:Downloads:IMG_0991.PNG"/>
+            <wp:cNvGraphicFramePr>
+              <a:graphicFrameLocks xmlns:a="http://schemas.openxmlformats.org/drawingml/2006/main" noChangeAspect="1"/>
+            </wp:cNvGraphicFramePr>
+            <a:graphic xmlns:a="http://schemas.openxmlformats.org/drawingml/2006/main">
+              <a:graphicData uri="http://schemas.openxmlformats.org/drawingml/2006/picture">
+                <pic:pic xmlns:pic="http://schemas.openxmlformats.org/drawingml/2006/picture">
+                  <pic:nvPicPr>
+                    <pic:cNvPr id="1" name="Picture 1" descr="Macintosh HD:Users:chanmatt:Downloads:IMG_0991.PNG"/>
+                    <pic:cNvPicPr>
+                      <a:picLocks noChangeAspect="1" noChangeArrowheads="1"/>
+                    </pic:cNvPicPr>
+                  </pic:nvPicPr>
+                  <pic:blipFill rotWithShape="1">
+                    <a:blip r:embed="rId13">
+                      <a:extLst>
+                        <a:ext uri="{28A0092B-C50C-407E-A947-70E740481C1C}">
+                          <a14:useLocalDpi xmlns:a14="http://schemas.microsoft.com/office/drawing/2010/main" val="0"/>
+                        </a:ext>
+                      </a:extLst>
+                    </a:blip>
+                    <a:srcRect t="10201" b="11581"/>
+                    <a:stretch/>
+                  </pic:blipFill>
+                  <pic:spPr bwMode="auto">
+                    <a:xfrm>
+                      <a:off x="0" y="0"/>
+                      <a:ext cx="2406383" cy="3348745"/>
+                    </a:xfrm>
+                    <a:prstGeom prst="rect">
+                      <a:avLst/>
+                    </a:prstGeom>
+                    <a:solidFill>
+                      <a:srgbClr val="FFFFFF">
+                        <a:shade val="85000"/>
+                      </a:srgbClr>
+                    </a:solidFill>
+                    <a:ln w="88900" cap="sq">
+                      <a:solidFill>
+                        <a:srgbClr val="FFFFFF"/>
+                      </a:solidFill>
+                      <a:miter lim="800000"/>
+                    </a:ln>
+                    <a:effectLst>
+                      <a:outerShdw blurRad="55000" dist="18000" dir="5400000" algn="tl" rotWithShape="0">
+                        <a:srgbClr val="000000">
+                          <a:alpha val="40000"/>
+                        </a:srgbClr>
+                      </a:outerShdw>
+                    </a:effectLst>
+                    <a:scene3d>
+                      <a:camera prst="orthographicFront"/>
+                      <a:lightRig rig="twoPt" dir="t">
+                        <a:rot lat="0" lon="0" rev="7200000"/>
+                      </a:lightRig>
+                    </a:scene3d>
+                    <a:sp3d>
+                      <a:bevelT w="25400" h="19050"/>
+                      <a:contourClr>
+                        <a:srgbClr val="FFFFFF"/>
+                      </a:contourClr>
+                    </a:sp3d>
+                    <a:extLst>
+                      <a:ext uri="{53640926-AAD7-44d8-BBD7-CCE9431645EC}">
+                        <a14:shadowObscured xmlns:a14="http://schemas.microsoft.com/office/drawing/2010/main"/>
+                      </a:ext>
+                    </a:extLst>
+                  </pic:spPr>
+                </pic:pic>
+              </a:graphicData>
+            </a:graphic>
+          </wp:inline>
+        </w:drawing>
+      </w:r>
+    </w:p>
+    <w:p/>
+    <w:p>
+      <w:r>
+        <w:t>The Next Train feature uses location services, the SEPTA API, and a JSON scraper to return to the user when the next train</w:t>
+      </w:r>
+      <w:r>
+        <w:t>s</w:t>
+      </w:r>
+      <w:r>
+        <w:t xml:space="preserve"> will come based on what station they are at. The SEPTA API returns a list of trains passing through a specific station in JSON format, with a lot of irrelevant information. We first get the user’s location and calculate the nearest station based on geographic distance, and then feed that station into the SEPTA API and parse through the useless information to get the relevant data. All the user sees is the next northbound and next southbound train, along with what time the train will be there. The use case for this app is simple: you’re waiting at any one of SEPTA’s numerous stations, and want to know how much longer you’ll be waiting.</w:t>
+      </w:r>
+    </w:p>
+    <w:p/>
+    <w:p>
+      <w:r>
         <w:t xml:space="preserve">This feature is in the </w:t>
       </w:r>
       <w:r>
@@ -933,7 +1547,7 @@
         <w:t>controllers.js</w:t>
       </w:r>
       <w:r>
-        <w:t>.</w:t>
+        <w:t xml:space="preserve"> under realtimesepta/www/js.</w:t>
       </w:r>
     </w:p>
     <w:p/>
@@ -946,6 +1560,14 @@
           <w:szCs w:val="28"/>
         </w:rPr>
       </w:pPr>
+      <w:r>
+        <w:rPr>
+          <w:b/>
+          <w:sz w:val="28"/>
+          <w:szCs w:val="28"/>
+        </w:rPr>
+        <w:br w:type="column"/>
+      </w:r>
       <w:r>
         <w:rPr>
           <w:b/>
@@ -1055,7 +1677,13 @@
         <w:rPr>
           <w:u w:val="single"/>
         </w:rPr>
-        <w:t>septagraph.java</w:t>
+        <w:t>GraphTools</w:t>
+      </w:r>
+      <w:r>
+        <w:rPr>
+          <w:u w:val="single"/>
+        </w:rPr>
+        <w:t>.java</w:t>
       </w:r>
       <w:r>
         <w:t>.</w:t>
@@ -1064,8 +1692,8 @@
     <w:p/>
     <w:p/>
     <w:sectPr>
-      <w:footerReference w:type="even" r:id="rId12"/>
-      <w:footerReference w:type="default" r:id="rId13"/>
+      <w:footerReference w:type="even" r:id="rId14"/>
+      <w:footerReference w:type="default" r:id="rId15"/>
       <w:pgSz w:w="12240" w:h="15840"/>
       <w:pgMar w:top="1440" w:right="1800" w:bottom="1440" w:left="1800" w:header="720" w:footer="720" w:gutter="0"/>
       <w:cols w:space="720"/>
@@ -1865,6 +2493,29 @@
     <w:unhideWhenUsed/>
     <w:rsid w:val="0035453F"/>
   </w:style>
+  <w:style w:type="character" w:styleId="Hyperlink">
+    <w:name w:val="Hyperlink"/>
+    <w:basedOn w:val="DefaultParagraphFont"/>
+    <w:uiPriority w:val="99"/>
+    <w:unhideWhenUsed/>
+    <w:rsid w:val="00604D19"/>
+    <w:rPr>
+      <w:color w:val="0000FF" w:themeColor="hyperlink"/>
+      <w:u w:val="single"/>
+    </w:rPr>
+  </w:style>
+  <w:style w:type="character" w:styleId="FollowedHyperlink">
+    <w:name w:val="FollowedHyperlink"/>
+    <w:basedOn w:val="DefaultParagraphFont"/>
+    <w:uiPriority w:val="99"/>
+    <w:semiHidden/>
+    <w:unhideWhenUsed/>
+    <w:rsid w:val="00604D19"/>
+    <w:rPr>
+      <w:color w:val="800080" w:themeColor="followedHyperlink"/>
+      <w:u w:val="single"/>
+    </w:rPr>
+  </w:style>
 </w:styles>
 </file>
 
@@ -2117,6 +2768,29 @@
     <w:semiHidden/>
     <w:unhideWhenUsed/>
     <w:rsid w:val="0035453F"/>
+  </w:style>
+  <w:style w:type="character" w:styleId="Hyperlink">
+    <w:name w:val="Hyperlink"/>
+    <w:basedOn w:val="DefaultParagraphFont"/>
+    <w:uiPriority w:val="99"/>
+    <w:unhideWhenUsed/>
+    <w:rsid w:val="00604D19"/>
+    <w:rPr>
+      <w:color w:val="0000FF" w:themeColor="hyperlink"/>
+      <w:u w:val="single"/>
+    </w:rPr>
+  </w:style>
+  <w:style w:type="character" w:styleId="FollowedHyperlink">
+    <w:name w:val="FollowedHyperlink"/>
+    <w:basedOn w:val="DefaultParagraphFont"/>
+    <w:uiPriority w:val="99"/>
+    <w:semiHidden/>
+    <w:unhideWhenUsed/>
+    <w:rsid w:val="00604D19"/>
+    <w:rPr>
+      <w:color w:val="800080" w:themeColor="followedHyperlink"/>
+      <w:u w:val="single"/>
+    </w:rPr>
   </w:style>
 </w:styles>
 </file>
@@ -2446,7 +3120,7 @@
 </file>
 
 <file path=customXml/itemProps1.xml><?xml version="1.0" encoding="utf-8"?>
-<ds:datastoreItem xmlns:ds="http://schemas.openxmlformats.org/officeDocument/2006/customXml" ds:itemID="{2C5047BD-DCB7-5D44-AA73-A7F5DD1EB462}">
+<ds:datastoreItem xmlns:ds="http://schemas.openxmlformats.org/officeDocument/2006/customXml" ds:itemID="{1F9F9D7D-FCA9-964D-BAF4-AF3758B6C769}">
   <ds:schemaRefs>
     <ds:schemaRef ds:uri="http://schemas.openxmlformats.org/officeDocument/2006/bibliography"/>
   </ds:schemaRefs>

</xml_diff>